<commit_message>
Acceptance Test Otro Grupo Miguel
</commit_message>
<xml_diff>
--- a/Acceptance Test/Acceptance test OTRO GRUPO MIGUEL.docx
+++ b/Acceptance Test/Acceptance test OTRO GRUPO MIGUEL.docx
@@ -27256,6 +27256,14 @@
                 <w:color w:val="4A452A"/>
               </w:rPr>
             </w:pPr>
+            <w:r>
+              <w:rPr>
+                <w:rFonts w:ascii="Comic Sans MS" w:eastAsia="Comic Sans MS" w:hAnsi="Comic Sans MS" w:cs="Comic Sans MS"/>
+                <w:i/>
+                <w:color w:val="4A452A"/>
+              </w:rPr>
+              <w:t>It happens what it is expected</w:t>
+            </w:r>
           </w:p>
         </w:tc>
       </w:tr>
@@ -28348,6 +28356,8 @@
             </w:r>
           </w:p>
         </w:tc>
+        <w:bookmarkStart w:id="155" w:name="_GoBack"/>
+        <w:bookmarkEnd w:id="155"/>
       </w:tr>
       <w:tr>
         <w:trPr>
@@ -28401,18 +28411,16 @@
                 <w:i/>
                 <w:color w:val="4A452A"/>
               </w:rPr>
-              <w:t xml:space="preserve">When you click on save when editing an audit, it always </w:t>
-            </w:r>
-            <w:proofErr w:type="gramStart"/>
-            <w:r>
-              <w:rPr>
-                <w:rFonts w:ascii="Comic Sans MS" w:eastAsia="Comic Sans MS" w:hAnsi="Comic Sans MS" w:cs="Comic Sans MS"/>
-                <w:i/>
-                <w:color w:val="4A452A"/>
-              </w:rPr>
-              <w:t>redirect</w:t>
-            </w:r>
-            <w:proofErr w:type="gramEnd"/>
+              <w:t>When you click on save when editing an audit, it always redirect</w:t>
+            </w:r>
+            <w:r>
+              <w:rPr>
+                <w:rFonts w:ascii="Comic Sans MS" w:eastAsia="Comic Sans MS" w:hAnsi="Comic Sans MS" w:cs="Comic Sans MS"/>
+                <w:i/>
+                <w:color w:val="4A452A"/>
+              </w:rPr>
+              <w:t>s</w:t>
+            </w:r>
             <w:r>
               <w:rPr>
                 <w:rFonts w:ascii="Comic Sans MS" w:eastAsia="Comic Sans MS" w:hAnsi="Comic Sans MS" w:cs="Comic Sans MS"/>
@@ -28482,20 +28490,20 @@
       <w:pPr>
         <w:pStyle w:val="Subttulo"/>
       </w:pPr>
-      <w:bookmarkStart w:id="155" w:name="_tkj8dbjwub8o" w:colFirst="0" w:colLast="0"/>
-      <w:bookmarkEnd w:id="155"/>
+      <w:bookmarkStart w:id="156" w:name="_tkj8dbjwub8o" w:colFirst="0" w:colLast="0"/>
+      <w:bookmarkEnd w:id="156"/>
     </w:p>
     <w:p>
       <w:pPr>
         <w:pStyle w:val="Ttulo1"/>
       </w:pPr>
-      <w:bookmarkStart w:id="156" w:name="_pqjfppyra3iu" w:colFirst="0" w:colLast="0"/>
-      <w:bookmarkStart w:id="157" w:name="_Toc8469612"/>
-      <w:bookmarkEnd w:id="156"/>
+      <w:bookmarkStart w:id="157" w:name="_pqjfppyra3iu" w:colFirst="0" w:colLast="0"/>
+      <w:bookmarkStart w:id="158" w:name="_Toc8469612"/>
+      <w:bookmarkEnd w:id="157"/>
       <w:r>
         <w:t>Use case UC3.2: An auditor can delete their audits (Acme-Rookies).</w:t>
       </w:r>
-      <w:bookmarkEnd w:id="157"/>
+      <w:bookmarkEnd w:id="158"/>
     </w:p>
     <w:p>
       <w:pPr>
@@ -28504,8 +28512,8 @@
           <w:lang w:val="es-ES"/>
         </w:rPr>
       </w:pPr>
-      <w:bookmarkStart w:id="158" w:name="_ccq2rfhqywox" w:colFirst="0" w:colLast="0"/>
-      <w:bookmarkEnd w:id="158"/>
+      <w:bookmarkStart w:id="159" w:name="_ccq2rfhqywox" w:colFirst="0" w:colLast="0"/>
+      <w:bookmarkEnd w:id="159"/>
       <w:proofErr w:type="spellStart"/>
       <w:r>
         <w:rPr>
@@ -28619,8 +28627,8 @@
           <w:lang w:val="es-ES"/>
         </w:rPr>
       </w:pPr>
-      <w:bookmarkStart w:id="159" w:name="_oytjd19iaq1l" w:colFirst="0" w:colLast="0"/>
-      <w:bookmarkEnd w:id="159"/>
+      <w:bookmarkStart w:id="160" w:name="_oytjd19iaq1l" w:colFirst="0" w:colLast="0"/>
+      <w:bookmarkEnd w:id="160"/>
       <w:r>
         <w:rPr>
           <w:lang w:val="es-ES"/>
@@ -28725,8 +28733,8 @@
           <w:color w:val="4A452A"/>
         </w:rPr>
       </w:pPr>
-      <w:bookmarkStart w:id="160" w:name="_yv6nz0id4fe4" w:colFirst="0" w:colLast="0"/>
-      <w:bookmarkEnd w:id="160"/>
+      <w:bookmarkStart w:id="161" w:name="_yv6nz0id4fe4" w:colFirst="0" w:colLast="0"/>
+      <w:bookmarkEnd w:id="161"/>
       <w:r>
         <w:t>Tests</w:t>
       </w:r>
@@ -29126,9 +29134,7 @@
       <w:pPr>
         <w:pStyle w:val="Subttulo"/>
       </w:pPr>
-      <w:bookmarkStart w:id="161" w:name="_i71oh8cgrons" w:colFirst="0" w:colLast="0"/>
-      <w:bookmarkStart w:id="162" w:name="_GoBack"/>
-      <w:bookmarkEnd w:id="161"/>
+      <w:bookmarkStart w:id="162" w:name="_i71oh8cgrons" w:colFirst="0" w:colLast="0"/>
       <w:bookmarkEnd w:id="162"/>
     </w:p>
     <w:p/>

</xml_diff>